<commit_message>
Fixed title of data analysis report
</commit_message>
<xml_diff>
--- a/Data Analysis.docx
+++ b/Data Analysis.docx
@@ -4,7 +4,15 @@
   <w:body>
     <w:p>
       <w:r>
-        <w:t>Data Analysis – Matplotlib Challenge</w:t>
+        <w:t xml:space="preserve">Data Analysis – </w:t>
+      </w:r>
+      <w:r>
+        <w:t>API</w:t>
+      </w:r>
+      <w:bookmarkStart w:id="0" w:name="_GoBack"/>
+      <w:bookmarkEnd w:id="0"/>
+      <w:r>
+        <w:t xml:space="preserve"> Challenge</w:t>
       </w:r>
     </w:p>
     <w:p/>
@@ -25,8 +33,6 @@
       <w:r>
         <w:t xml:space="preserve"> The cloud cover chart shows groupings along specific percentage lines: 0%, 20%, 40%, 75%, 90% and 100%.  This may be due to the way some of the data is reported/collected - as “mostly cloudy” or “partly cloudy” - but it’s unclear why there would be no grouping along the 50% line.</w:t>
       </w:r>
-      <w:bookmarkStart w:id="0" w:name="_GoBack"/>
-      <w:bookmarkEnd w:id="0"/>
     </w:p>
     <w:p/>
     <w:sectPr>
@@ -162,6 +168,7 @@
     <w:lsdException w:name="HTML Sample" w:semiHidden="1" w:unhideWhenUsed="1"/>
     <w:lsdException w:name="HTML Typewriter" w:semiHidden="1" w:unhideWhenUsed="1"/>
     <w:lsdException w:name="HTML Variable" w:semiHidden="1" w:unhideWhenUsed="1"/>
+    <w:lsdException w:name="Normal Table" w:semiHidden="1" w:unhideWhenUsed="1"/>
     <w:lsdException w:name="annotation subject" w:semiHidden="1" w:unhideWhenUsed="1"/>
     <w:lsdException w:name="No List" w:semiHidden="1" w:unhideWhenUsed="1"/>
     <w:lsdException w:name="Outline List 1" w:semiHidden="1" w:unhideWhenUsed="1"/>
@@ -208,8 +215,10 @@
     <w:lsdException w:name="Table Subtle 2" w:semiHidden="1" w:unhideWhenUsed="1"/>
     <w:lsdException w:name="Table Web 1" w:semiHidden="1" w:unhideWhenUsed="1"/>
     <w:lsdException w:name="Table Web 2" w:semiHidden="1" w:unhideWhenUsed="1"/>
+    <w:lsdException w:name="Table Web 3" w:semiHidden="1" w:unhideWhenUsed="1"/>
     <w:lsdException w:name="Balloon Text" w:semiHidden="1" w:unhideWhenUsed="1"/>
     <w:lsdException w:name="Table Grid" w:uiPriority="39"/>
+    <w:lsdException w:name="Table Theme" w:semiHidden="1" w:unhideWhenUsed="1"/>
     <w:lsdException w:name="Placeholder Text" w:semiHidden="1"/>
     <w:lsdException w:name="No Spacing" w:uiPriority="1" w:qFormat="1"/>
     <w:lsdException w:name="Light Shading" w:uiPriority="60"/>
@@ -439,6 +448,7 @@
   <w:style w:type="character" w:default="1" w:styleId="DefaultParagraphFont">
     <w:name w:val="Default Paragraph Font"/>
     <w:uiPriority w:val="1"/>
+    <w:semiHidden/>
     <w:unhideWhenUsed/>
   </w:style>
   <w:style w:type="table" w:default="1" w:styleId="TableNormal">

</xml_diff>